<commit_message>
Hoành thành phần 3.1 Giải thích các độ đo
</commit_message>
<xml_diff>
--- a/KhaiThacDuLieu/BTT02/Interestingness meansure.docx
+++ b/KhaiThacDuLieu/BTT02/Interestingness meansure.docx
@@ -19,11 +19,24 @@
     </w:p>
     <w:p>
       <w:r>
-        <w:t>Confidence:</w:t>
-      </w:r>
-      <w:r>
-        <w:t xml:space="preserve"> </w:t>
-      </w:r>
+        <w:t>Độ tin cậy (confidence)</w:t>
+      </w:r>
+    </w:p>
+    <w:p>
+      <w:r>
+        <w:t xml:space="preserve">Độ tin cậy của luật X </w:t>
+      </w:r>
+      <w:r>
+        <w:sym w:font="Wingdings" w:char="F0E0"/>
+      </w:r>
+      <w:r>
+        <w:t xml:space="preserve"> Y được định nghĩa:</w:t>
+      </w:r>
+    </w:p>
+    <w:p>
+      <w:pPr>
+        <w:jc w:val="center"/>
+      </w:pPr>
       <w:r>
         <w:t>Conf</w:t>
       </w:r>
@@ -47,9 +60,217 @@
         <w:t>Supp(X) là độ phổ biến của X.</w:t>
       </w:r>
     </w:p>
+    <w:p>
+      <w:r>
+        <w:t>Hiểu một cách khác, độ</w:t>
+      </w:r>
+      <w:r>
+        <w:t xml:space="preserve"> </w:t>
+      </w:r>
+      <w:r>
+        <w:t xml:space="preserve">tin cậy </w:t>
+      </w:r>
+      <w:proofErr w:type="gramStart"/>
+      <w:r>
+        <w:t>củ</w:t>
+      </w:r>
+      <w:r>
+        <w:t xml:space="preserve">a  </w:t>
+      </w:r>
+      <w:r>
+        <w:t>X</w:t>
+      </w:r>
+      <w:proofErr w:type="gramEnd"/>
+      <w:r>
+        <w:t xml:space="preserve"> </w:t>
+      </w:r>
+      <w:r>
+        <w:sym w:font="Wingdings" w:char="F0E0"/>
+      </w:r>
+      <w:r>
+        <w:t xml:space="preserve"> Y</w:t>
+      </w:r>
+      <w:r>
+        <w:t xml:space="preserve"> </w:t>
+      </w:r>
+      <w:r>
+        <w:t xml:space="preserve"> chính là xác xuất các bộ</w:t>
+      </w:r>
+      <w:r>
+        <w:t xml:space="preserve"> </w:t>
+      </w:r>
+      <w:r>
+        <w:t>chứ</w:t>
+      </w:r>
+      <w:r>
+        <w:t xml:space="preserve">a Y </w:t>
+      </w:r>
+      <w:r>
+        <w:t>trên  điều kiệ</w:t>
+      </w:r>
+      <w:r>
+        <w:t xml:space="preserve">n các </w:t>
+      </w:r>
+      <w:r>
+        <w:t>bộ</w:t>
+      </w:r>
+      <w:r>
+        <w:t xml:space="preserve"> </w:t>
+      </w:r>
+      <w:r>
+        <w:t>giá trị</w:t>
+      </w:r>
+      <w:r>
+        <w:t xml:space="preserve"> </w:t>
+      </w:r>
+      <w:r>
+        <w:t>chứa  X.  Độ</w:t>
+      </w:r>
+      <w:r>
+        <w:t xml:space="preserve"> </w:t>
+      </w:r>
+      <w:r>
+        <w:t>tin cậy có giá trị</w:t>
+      </w:r>
+      <w:r>
+        <w:t xml:space="preserve"> </w:t>
+      </w:r>
+      <w:r>
+        <w:t xml:space="preserve">trong </w:t>
+      </w:r>
+      <w:proofErr w:type="gramStart"/>
+      <w:r>
+        <w:t>khoả</w:t>
+      </w:r>
+      <w:r>
+        <w:t xml:space="preserve">ng  </w:t>
+      </w:r>
+      <w:r>
+        <w:t>[</w:t>
+      </w:r>
+      <w:proofErr w:type="gramEnd"/>
+      <w:r>
+        <w:t>0,1]</w:t>
+      </w:r>
+      <w:r>
+        <w:t xml:space="preserve">, </w:t>
+      </w:r>
+      <w:r>
+        <w:t>nếu X</w:t>
+      </w:r>
+      <w:r>
+        <w:t xml:space="preserve"> </w:t>
+      </w:r>
+      <w:r>
+        <w:t>và Y độc lập nhau thì độ</w:t>
+      </w:r>
+      <w:r>
+        <w:t xml:space="preserve">tin </w:t>
+      </w:r>
+      <w:r>
+        <w:t>cậy củ</w:t>
+      </w:r>
+      <w:r>
+        <w:t xml:space="preserve">a  </w:t>
+      </w:r>
+      <w:r>
+        <w:t>X</w:t>
+      </w:r>
+      <w:r>
+        <w:t xml:space="preserve"> </w:t>
+      </w:r>
+      <w:r>
+        <w:sym w:font="Wingdings" w:char="F0E0"/>
+      </w:r>
+      <w:r>
+        <w:t xml:space="preserve"> Y</w:t>
+      </w:r>
+      <w:r>
+        <w:t xml:space="preserve"> </w:t>
+      </w:r>
+      <w:r>
+        <w:t xml:space="preserve"> bằng 0, ngược lại nếu Y</w:t>
+      </w:r>
+      <w:r>
+        <w:t xml:space="preserve"> </w:t>
+      </w:r>
+      <w:r>
+        <w:t>xuấ</w:t>
+      </w:r>
+      <w:r>
+        <w:t xml:space="preserve">t </w:t>
+      </w:r>
+      <w:r>
+        <w:t>hiện trong mọi dòng dữ</w:t>
+      </w:r>
+      <w:r>
+        <w:t xml:space="preserve"> </w:t>
+      </w:r>
+      <w:r>
+        <w:t>liệu chứa X</w:t>
+      </w:r>
+      <w:r>
+        <w:t xml:space="preserve"> </w:t>
+      </w:r>
+      <w:r>
+        <w:t>thì độ</w:t>
+      </w:r>
+      <w:r>
+        <w:t xml:space="preserve"> </w:t>
+      </w:r>
+      <w:r>
+        <w:t>tin cậy của luật bằng 1.</w:t>
+      </w:r>
+    </w:p>
     <w:p/>
     <w:p>
+      <w:r>
+        <w:t>Độ đo lift</w:t>
+      </w:r>
+    </w:p>
+    <w:p>
+      <w:proofErr w:type="gramStart"/>
+      <w:r>
+        <w:t>Đ</w:t>
+      </w:r>
+      <w:r>
+        <w:t>ộ</w:t>
+      </w:r>
+      <w:r>
+        <w:t xml:space="preserve">  đo</w:t>
+      </w:r>
+      <w:proofErr w:type="gramEnd"/>
+      <w:r>
+        <w:t xml:space="preserve"> này </w:t>
+      </w:r>
+      <w:r>
+        <w:t>dùng  để  đánh giá mối quan hệ</w:t>
+      </w:r>
+      <w:r>
+        <w:t xml:space="preserve"> </w:t>
+      </w:r>
+      <w:r>
+        <w:t>giữa  X</w:t>
+      </w:r>
+      <w:r>
+        <w:t xml:space="preserve"> và</w:t>
+      </w:r>
+      <w:r>
+        <w:t xml:space="preserve"> Ytrong luậ</w:t>
+      </w:r>
+      <w:r>
+        <w:t xml:space="preserve">t  X </w:t>
+      </w:r>
+      <w:r>
+        <w:sym w:font="Wingdings" w:char="F0E0"/>
+      </w:r>
+      <w:r>
+        <w:t xml:space="preserve"> Y</w:t>
+      </w:r>
+    </w:p>
+    <w:p>
       <w:pPr>
+        <w:jc w:val="center"/>
         <w:rPr>
           <w:rFonts w:eastAsiaTheme="minorEastAsia"/>
           <w:sz w:val="36"/>
@@ -57,7 +278,7 @@
         </w:rPr>
       </w:pPr>
       <w:r>
-        <w:t xml:space="preserve">Lift: Lift(X </w:t>
+        <w:t xml:space="preserve">Lift(X </w:t>
       </w:r>
       <w:r>
         <w:sym w:font="Wingdings" w:char="F0E8"/>
@@ -134,19 +355,208 @@
     </w:p>
     <w:p>
       <w:r>
-        <w:t>Supp(X) là độ phổ biến củ</w:t>
-      </w:r>
-      <w:r>
-        <w:t>a X, và supp(Y) là độ phổ biến của Y.</w:t>
+        <w:t>Supp(X) là độ phổ biến của X, và supp(Y) là độ phổ biến của Y.</w:t>
+      </w:r>
+    </w:p>
+    <w:p>
+      <w:r>
+        <w:t>Giá trị</w:t>
+      </w:r>
+      <w:r>
+        <w:t xml:space="preserve"> </w:t>
+      </w:r>
+      <w:r>
+        <w:t>củ</w:t>
+      </w:r>
+      <w:r>
+        <w:t xml:space="preserve">a </w:t>
+      </w:r>
+      <w:r>
+        <w:t>Lift</w:t>
+      </w:r>
+      <w:r>
+        <w:t xml:space="preserve"> </w:t>
+      </w:r>
+      <w:r>
+        <w:t>thuộc khoả</w:t>
+      </w:r>
+      <w:r>
+        <w:t>ng</w:t>
+      </w:r>
+      <w:r>
+        <w:t xml:space="preserve"> </w:t>
+      </w:r>
+      <w:r>
+        <w:t>[0</w:t>
+      </w:r>
+      <w:proofErr w:type="gramStart"/>
+      <w:r>
+        <w:t>,</w:t>
+      </w:r>
+      <w:r>
+        <w:t>∞</w:t>
+      </w:r>
+      <w:proofErr w:type="gramEnd"/>
+      <w:r>
+        <w:t>)</w:t>
+      </w:r>
+      <w:r>
+        <w:t xml:space="preserve"> , các luật kết hợp với  Lift&gt;1  đượ</w:t>
+      </w:r>
+      <w:r>
+        <w:t xml:space="preserve">c xem </w:t>
+      </w:r>
+      <w:r>
+        <w:t>là hữ</w:t>
+      </w:r>
+      <w:r>
+        <w:t xml:space="preserve">u ích vì khi </w:t>
+      </w:r>
+      <w:r>
+        <w:t xml:space="preserve">đó,  </w:t>
+      </w:r>
+      <w:r>
+        <w:t xml:space="preserve">Conf(X </w:t>
+      </w:r>
+      <w:r>
+        <w:sym w:font="Wingdings" w:char="F0E0"/>
+      </w:r>
+      <w:r>
+        <w:t xml:space="preserve"> Y) &gt; Supp(Y) </w:t>
+      </w:r>
+      <w:r>
+        <w:t>có nghĩa xác xuất củ</w:t>
+      </w:r>
+      <w:r>
+        <w:t xml:space="preserve">a </w:t>
+      </w:r>
+      <w:r>
+        <w:t>Y</w:t>
+      </w:r>
+      <w:r>
+        <w:t xml:space="preserve"> </w:t>
+      </w:r>
+      <w:r>
+        <w:t>thỏa điề</w:t>
+      </w:r>
+      <w:r>
+        <w:t xml:space="preserve">u </w:t>
+      </w:r>
+      <w:r>
+        <w:t>kiện X</w:t>
+      </w:r>
+      <w:r>
+        <w:t xml:space="preserve"> </w:t>
+      </w:r>
+      <w:r>
+        <w:t>lớn hơn xác xuất của Y</w:t>
+      </w:r>
+      <w:r>
+        <w:t xml:space="preserve"> </w:t>
+      </w:r>
+      <w:r>
+        <w:t>không cần thỏa  điều kiện nào, nói cách khác sự</w:t>
+      </w:r>
+      <w:r>
+        <w:t xml:space="preserve"> </w:t>
+      </w:r>
+      <w:r>
+        <w:t>tồn tại của Y</w:t>
+      </w:r>
+      <w:r>
+        <w:t xml:space="preserve"> </w:t>
+      </w:r>
+      <w:r>
+        <w:t>phụ</w:t>
+      </w:r>
+      <w:r>
+        <w:t xml:space="preserve"> </w:t>
+      </w:r>
+      <w:r>
+        <w:t>thuộc vào sự</w:t>
+      </w:r>
+      <w:r>
+        <w:t xml:space="preserve"> </w:t>
+      </w:r>
+      <w:r>
+        <w:t>tồn tại của X. Nếu Lift</w:t>
+      </w:r>
+      <w:r>
+        <w:t xml:space="preserve"> </w:t>
+      </w:r>
+      <w:r>
+        <w:t>=1 thì X</w:t>
+      </w:r>
+      <w:r>
+        <w:t xml:space="preserve"> </w:t>
+      </w:r>
+      <w:r>
+        <w:t>và Y</w:t>
+      </w:r>
+      <w:r>
+        <w:t xml:space="preserve"> </w:t>
+      </w:r>
+      <w:r>
+        <w:t>là độc lập.</w:t>
       </w:r>
     </w:p>
     <w:p/>
     <w:p>
       <w:r>
+        <w:t>Độ đo chắc chắn (</w:t>
+      </w:r>
+      <w:r>
         <w:t>Conviction</w:t>
       </w:r>
       <w:r>
-        <w:t xml:space="preserve">: conv(X </w:t>
+        <w:t>)</w:t>
+      </w:r>
+    </w:p>
+    <w:p>
+      <w:r>
+        <w:t>Độ</w:t>
+      </w:r>
+      <w:r>
+        <w:t xml:space="preserve"> </w:t>
+      </w:r>
+      <w:r>
+        <w:t xml:space="preserve">chắc chắn của </w:t>
+      </w:r>
+      <w:proofErr w:type="gramStart"/>
+      <w:r>
+        <w:t>luậ</w:t>
+      </w:r>
+      <w:r>
+        <w:t>t  X</w:t>
+      </w:r>
+      <w:proofErr w:type="gramEnd"/>
+      <w:r>
+        <w:t xml:space="preserve"> </w:t>
+      </w:r>
+      <w:r>
+        <w:sym w:font="Wingdings" w:char="F0E0"/>
+      </w:r>
+      <w:r>
+        <w:t xml:space="preserve"> Y</w:t>
+      </w:r>
+      <w:r>
+        <w:t xml:space="preserve">  được định nghĩa</w:t>
+      </w:r>
+      <w:r>
+        <w:t>:</w:t>
+      </w:r>
+    </w:p>
+    <w:p>
+      <w:pPr>
+        <w:jc w:val="center"/>
+      </w:pPr>
+      <w:proofErr w:type="gramStart"/>
+      <w:r>
+        <w:t>conv(</w:t>
+      </w:r>
+      <w:proofErr w:type="gramEnd"/>
+      <w:r>
+        <w:t xml:space="preserve">X </w:t>
       </w:r>
       <w:r>
         <w:sym w:font="Wingdings" w:char="F0E8"/>
@@ -174,17 +584,7 @@
                 <w:sz w:val="36"/>
                 <w:szCs w:val="36"/>
               </w:rPr>
-              <m:t>1- supp(</m:t>
-            </m:r>
-            <m:r>
-              <m:rPr>
-                <m:sty m:val="p"/>
-              </m:rPr>
-              <w:rPr>
-                <w:sz w:val="36"/>
-                <w:szCs w:val="36"/>
-              </w:rPr>
-              <m:t>Y)</m:t>
+              <m:t>1- supp(Y)</m:t>
             </m:r>
           </m:num>
           <m:den>
@@ -213,37 +613,7 @@
                 <w:sz w:val="36"/>
                 <w:szCs w:val="36"/>
               </w:rPr>
-              <m:t xml:space="preserve"> </m:t>
-            </m:r>
-            <m:r>
-              <m:rPr>
-                <m:sty m:val="p"/>
-              </m:rPr>
-              <w:rPr>
-                <w:sz w:val="36"/>
-                <w:szCs w:val="36"/>
-              </w:rPr>
-              <m:t>Y</m:t>
-            </m:r>
-            <m:r>
-              <m:rPr>
-                <m:sty m:val="p"/>
-              </m:rPr>
-              <w:rPr>
-                <w:sz w:val="36"/>
-                <w:szCs w:val="36"/>
-              </w:rPr>
-              <m:t xml:space="preserve"> </m:t>
-            </m:r>
-            <m:r>
-              <m:rPr>
-                <m:sty m:val="p"/>
-              </m:rPr>
-              <w:rPr>
-                <w:sz w:val="36"/>
-                <w:szCs w:val="36"/>
-              </w:rPr>
-              <m:t>)</m:t>
+              <m:t xml:space="preserve"> Y )</m:t>
             </m:r>
           </m:den>
         </m:f>
@@ -251,16 +621,7 @@
     </w:p>
     <w:p>
       <w:r>
-        <w:t>Supp(</w:t>
-      </w:r>
-      <w:r>
-        <w:t>Y</w:t>
-      </w:r>
-      <w:r>
-        <w:t>) là độ phổ biến củ</w:t>
-      </w:r>
-      <w:r>
-        <w:t>a Y</w:t>
+        <w:t>Supp(Y) là độ phổ biến của Y</w:t>
       </w:r>
     </w:p>
     <w:p>
@@ -272,9 +633,317 @@
       </w:r>
       <w:r>
         <w:t xml:space="preserve"> Y) là độ tinh cậy của tập X, Y</w:t>
+      </w:r>
+    </w:p>
+    <w:p>
+      <w:r>
+        <w:lastRenderedPageBreak/>
+        <w:t>Conviction được xem như</w:t>
+      </w:r>
+      <w:r>
+        <w:t xml:space="preserve"> </w:t>
+      </w:r>
+      <w:r>
+        <w:t>là sự</w:t>
+      </w:r>
+      <w:r>
+        <w:t xml:space="preserve"> </w:t>
+      </w:r>
+      <w:r>
+        <w:t>thay thế</w:t>
+      </w:r>
+      <w:r>
+        <w:t xml:space="preserve"> cho</w:t>
+      </w:r>
+      <w:r>
+        <w:t xml:space="preserve"> độ</w:t>
+      </w:r>
+      <w:r>
+        <w:t xml:space="preserve"> </w:t>
+      </w:r>
+      <w:r>
+        <w:t>tin cậy trong trường hợ</w:t>
+      </w:r>
+      <w:r>
+        <w:t xml:space="preserve">p </w:t>
+      </w:r>
+      <w:r>
+        <w:t xml:space="preserve">không thu </w:t>
+      </w:r>
+      <w:r>
+        <w:t>đượ</w:t>
+      </w:r>
+      <w:r>
+        <w:t>c</w:t>
+      </w:r>
+      <w:r>
+        <w:t xml:space="preserve"> kế</w:t>
+      </w:r>
+      <w:r>
+        <w:t xml:space="preserve">t </w:t>
+      </w:r>
+      <w:r>
+        <w:t>quả thỏ</w:t>
+      </w:r>
+      <w:r>
+        <w:t xml:space="preserve">a đáng </w:t>
+      </w:r>
+      <w:r>
+        <w:t>từ</w:t>
+      </w:r>
+      <w:r>
+        <w:t xml:space="preserve"> </w:t>
+      </w:r>
+      <w:r>
+        <w:t>độ</w:t>
+      </w:r>
+      <w:r>
+        <w:t xml:space="preserve"> tin </w:t>
+      </w:r>
+      <w:r>
+        <w:t>cậ</w:t>
+      </w:r>
+      <w:r>
+        <w:t xml:space="preserve">y, công </w:t>
+      </w:r>
+      <w:r>
+        <w:t>thứ</w:t>
+      </w:r>
+      <w:r>
+        <w:t xml:space="preserve">c </w:t>
+      </w:r>
+      <w:r>
+        <w:t>Conviction khá giống  Lift nhưng  không  như  Lift,  Conviction phụ thuộc  vào  hướng  của  luật</w:t>
+      </w:r>
+      <w:r>
+        <w:t xml:space="preserve"> (Conviction(X </w:t>
+      </w:r>
+      <w:r>
+        <w:sym w:font="Wingdings" w:char="F0E0"/>
+      </w:r>
+      <w:r>
+        <w:t xml:space="preserve"> Y) # Conviction(Y</w:t>
+      </w:r>
+      <w:r>
+        <w:t xml:space="preserve"> </w:t>
+      </w:r>
+      <w:r>
+        <w:sym w:font="Wingdings" w:char="F0E0"/>
+      </w:r>
+      <w:r>
+        <w:t xml:space="preserve"> X</w:t>
+      </w:r>
+      <w:r>
+        <w:t>)</w:t>
+      </w:r>
+      <w:r>
+        <w:t>)</w:t>
+      </w:r>
+      <w:r>
+        <w:t xml:space="preserve">. Giá </w:t>
+      </w:r>
+      <w:proofErr w:type="gramStart"/>
+      <w:r>
+        <w:t>tr</w:t>
+      </w:r>
+      <w:proofErr w:type="gramEnd"/>
+      <w:r>
+        <w:t xml:space="preserve"> </w:t>
+      </w:r>
+      <w:r>
+        <w:t>ịcủa Conviction</w:t>
+      </w:r>
+      <w:r>
+        <w:t xml:space="preserve"> </w:t>
+      </w:r>
+      <w:r>
+        <w:t xml:space="preserve">thuộc khoảng </w:t>
+      </w:r>
+      <w:r>
+        <w:t>[0,</w:t>
+      </w:r>
+      <w:r>
+        <w:t xml:space="preserve"> ∞</w:t>
+      </w:r>
+      <w:r>
+        <w:t>)</w:t>
+      </w:r>
+      <w:r>
+        <w:t>, các luật kết hợp có Conviction</w:t>
+      </w:r>
+      <w:r>
+        <w:t xml:space="preserve"> </w:t>
+      </w:r>
+      <w:r>
+        <w:t>càng cao (&gt;1) thì càng hữu ích, X</w:t>
+      </w:r>
+      <w:r>
+        <w:t xml:space="preserve"> </w:t>
+      </w:r>
+      <w:r>
+        <w:t>và Y</w:t>
+      </w:r>
+      <w:r>
+        <w:t xml:space="preserve"> </w:t>
+      </w:r>
+      <w:r>
+        <w:t>là độc lập nếu Conviction</w:t>
+      </w:r>
+      <w:r>
+        <w:t xml:space="preserve"> </w:t>
+      </w:r>
+      <w:r>
+        <w:t>bằng 1.</w:t>
+      </w:r>
+    </w:p>
+    <w:p/>
+    <w:p>
+      <w:r>
+        <w:t xml:space="preserve">Độ đo </w:t>
+      </w:r>
+      <w:r>
+        <w:t>Leverage</w:t>
+      </w:r>
+    </w:p>
+    <w:p>
+      <w:r>
+        <w:t>Độ độ Leverage được xem như</w:t>
+      </w:r>
+      <w:r>
+        <w:t xml:space="preserve"> </w:t>
+      </w:r>
+      <w:r>
+        <w:t>là độ</w:t>
+      </w:r>
+      <w:r>
+        <w:t xml:space="preserve"> </w:t>
+      </w:r>
+      <w:r>
+        <w:t>mạnh của luật và được định nghĩa:</w:t>
+      </w:r>
+    </w:p>
+    <w:p>
+      <w:pPr>
+        <w:jc w:val="center"/>
+      </w:pPr>
+      <w:r>
+        <w:t xml:space="preserve">Lever(X </w:t>
+      </w:r>
+      <w:r>
+        <w:sym w:font="Wingdings" w:char="F0E0"/>
+      </w:r>
+      <w:r>
+        <w:t xml:space="preserve"> Y) = P(X U Y) – P(X</w:t>
+      </w:r>
+      <w:proofErr w:type="gramStart"/>
+      <w:r>
+        <w:t>)P</w:t>
+      </w:r>
+      <w:proofErr w:type="gramEnd"/>
+      <w:r>
+        <w:t>(Y)</w:t>
+      </w:r>
+      <w:r>
+        <w:t xml:space="preserve"> = Supp(X </w:t>
+      </w:r>
+      <w:r>
+        <w:sym w:font="Wingdings" w:char="F0E0"/>
+      </w:r>
+      <w:r>
+        <w:t xml:space="preserve"> Y) – Supp(X)*Supp(Y)</w:t>
+      </w:r>
+    </w:p>
+    <w:p>
+      <w:r>
+        <w:t>Trong đó supp(X U Y) là độ phổ biến của X và Y trong cùng một giao dịch.</w:t>
+      </w:r>
+    </w:p>
+    <w:p>
+      <w:r>
+        <w:t>Supp(X) là độ phổ biến của X, và supp(Y) là độ phổ biến của Y.</w:t>
+      </w:r>
+    </w:p>
+    <w:p>
+      <w:r>
+        <w:t>Leverge</w:t>
+      </w:r>
+      <w:r>
+        <w:t xml:space="preserve"> </w:t>
+      </w:r>
+      <w:r>
+        <w:t>dùng để đo khoảng cách xác xuất giữa X, Y</w:t>
+      </w:r>
+      <w:r>
+        <w:t xml:space="preserve"> </w:t>
+      </w:r>
+      <w:r>
+        <w:t xml:space="preserve">xuất hiện cùng nhau và </w:t>
+      </w:r>
+      <w:r>
+        <w:t>xác</w:t>
+      </w:r>
+      <w:r>
+        <w:t xml:space="preserve"> xuấ</w:t>
+      </w:r>
+      <w:r>
+        <w:t>t mà</w:t>
+      </w:r>
+      <w:r>
+        <w:t xml:space="preserve"> X và </w:t>
+      </w:r>
+      <w:r>
+        <w:t>Y thỏ</w:t>
+      </w:r>
+      <w:r>
+        <w:t xml:space="preserve">a </w:t>
+      </w:r>
+      <w:r>
+        <w:t>điề</w:t>
+      </w:r>
+      <w:r>
+        <w:t xml:space="preserve">u </w:t>
+      </w:r>
+      <w:r>
+        <w:t>kiệ</w:t>
+      </w:r>
+      <w:r>
+        <w:t xml:space="preserve">n </w:t>
+      </w:r>
+      <w:r>
+        <w:t>phụ thuộ</w:t>
+      </w:r>
+      <w:r>
+        <w:t>c. Giá</w:t>
+      </w:r>
+      <w:r>
+        <w:t xml:space="preserve"> trị củ</w:t>
+      </w:r>
+      <w:r>
+        <w:t xml:space="preserve">a </w:t>
+      </w:r>
+      <w:r>
+        <w:t>Leverage thuộc khoảng [-0.25,</w:t>
+      </w:r>
+      <w:r>
+        <w:t xml:space="preserve"> </w:t>
+      </w:r>
+      <w:r>
+        <w:t>0.25], nếu Levearge</w:t>
+      </w:r>
+      <w:r>
+        <w:t xml:space="preserve"> </w:t>
+      </w:r>
+      <w:r>
+        <w:t>=</w:t>
+      </w:r>
+      <w:r>
+        <w:t xml:space="preserve"> </w:t>
       </w:r>
       <w:bookmarkStart w:id="0" w:name="_GoBack"/>
       <w:bookmarkEnd w:id="0"/>
+      <w:r>
+        <w:t>0 thì X độc lập với Y.</w:t>
+      </w:r>
     </w:p>
     <w:p/>
     <w:sectPr>
@@ -684,6 +1353,7 @@
   <w:style w:type="character" w:default="1" w:styleId="DefaultParagraphFont">
     <w:name w:val="Default Paragraph Font"/>
     <w:uiPriority w:val="1"/>
+    <w:semiHidden/>
     <w:unhideWhenUsed/>
   </w:style>
   <w:style w:type="table" w:default="1" w:styleId="TableNormal">

</xml_diff>